<commit_message>
Uploaded new version of application
</commit_message>
<xml_diff>
--- a/assets/OP Application for Summer 2016.docx
+++ b/assets/OP Application for Summer 2016.docx
@@ -766,8 +766,6 @@
         </w:rPr>
         <w:t xml:space="preserve">13 to 17 </w:t>
       </w:r>
-      <w:bookmarkStart w:id="0" w:name="_GoBack"/>
-      <w:bookmarkEnd w:id="0"/>
       <w:r>
         <w:rPr>
           <w:rFonts w:ascii="Lato Regular"/>
@@ -3214,7 +3212,6 @@
           <w:u w:color="222222"/>
         </w:rPr>
       </w:pPr>
-      <w:proofErr w:type="spellStart"/>
       <w:r>
         <w:rPr>
           <w:rFonts w:ascii="Lato Regular"/>
@@ -3222,17 +3219,7 @@
           <w:u w:color="222222"/>
           <w:lang w:val="nl-NL"/>
         </w:rPr>
-        <w:t>Superheroes</w:t>
-      </w:r>
-      <w:proofErr w:type="spellEnd"/>
-      <w:r>
-        <w:rPr>
-          <w:rFonts w:ascii="Lato Regular"/>
-          <w:color w:val="222222"/>
-          <w:u w:color="222222"/>
-          <w:lang w:val="nl-NL"/>
-        </w:rPr>
-        <w:t xml:space="preserve"> </w:t>
+        <w:t xml:space="preserve">Superheroes </w:t>
       </w:r>
     </w:p>
     <w:p>
@@ -3415,27 +3402,7 @@
           <w:u w:color="222222"/>
           <w:lang w:val="pt-PT"/>
         </w:rPr>
-        <w:t xml:space="preserve"> </w:t>
-      </w:r>
-      <w:proofErr w:type="spellStart"/>
-      <w:r>
-        <w:rPr>
-          <w:rFonts w:ascii="Lato Regular"/>
-          <w:color w:val="222222"/>
-          <w:u w:color="222222"/>
-          <w:lang w:val="pt-PT"/>
-        </w:rPr>
-        <w:t>space</w:t>
-      </w:r>
-      <w:proofErr w:type="spellEnd"/>
-      <w:r>
-        <w:rPr>
-          <w:rFonts w:ascii="Lato Regular"/>
-          <w:color w:val="222222"/>
-          <w:u w:color="222222"/>
-          <w:lang w:val="pt-PT"/>
-        </w:rPr>
-        <w:t xml:space="preserve"> </w:t>
+        <w:t xml:space="preserve"> space </w:t>
       </w:r>
     </w:p>
     <w:p>
@@ -3456,27 +3423,7 @@
           <w:u w:color="222222"/>
           <w:lang w:val="fr-FR"/>
         </w:rPr>
-        <w:t xml:space="preserve">Time </w:t>
-      </w:r>
-      <w:proofErr w:type="spellStart"/>
-      <w:r>
-        <w:rPr>
-          <w:rFonts w:ascii="Lato Regular"/>
-          <w:color w:val="222222"/>
-          <w:u w:color="222222"/>
-          <w:lang w:val="fr-FR"/>
-        </w:rPr>
-        <w:t>travel</w:t>
-      </w:r>
-      <w:proofErr w:type="spellEnd"/>
-      <w:r>
-        <w:rPr>
-          <w:rFonts w:ascii="Lato Regular"/>
-          <w:color w:val="222222"/>
-          <w:u w:color="222222"/>
-          <w:lang w:val="fr-FR"/>
-        </w:rPr>
-        <w:t xml:space="preserve"> </w:t>
+        <w:t xml:space="preserve">Time travel </w:t>
       </w:r>
     </w:p>
     <w:p>
@@ -4779,17 +4726,28 @@
         <w:rPr>
           <w:rFonts w:ascii="Varela Round" w:eastAsia="Varela Round" w:hAnsi="Varela Round" w:cs="Varela Round"/>
           <w:color w:val="222222"/>
+          <w:sz w:val="16"/>
+          <w:szCs w:val="16"/>
+          <w:u w:color="222222"/>
+        </w:rPr>
+      </w:pPr>
+      <w:bookmarkStart w:id="0" w:name="_GoBack"/>
+      <w:bookmarkEnd w:id="0"/>
+    </w:p>
+    <w:p>
+      <w:pPr>
+        <w:pStyle w:val="Body"/>
+        <w:shd w:val="clear" w:color="auto" w:fill="FFFFFF"/>
+        <w:spacing w:line="276" w:lineRule="auto"/>
+        <w:rPr>
+          <w:rFonts w:ascii="Varela Round" w:eastAsia="Varela Round" w:hAnsi="Varela Round" w:cs="Varela Round"/>
+          <w:color w:val="222222"/>
           <w:sz w:val="32"/>
           <w:szCs w:val="32"/>
           <w:u w:color="222222"/>
         </w:rPr>
       </w:pPr>
-    </w:p>
-    <w:p>
-      <w:pPr>
-        <w:pStyle w:val="Body"/>
-        <w:shd w:val="clear" w:color="auto" w:fill="FFFFFF"/>
-        <w:spacing w:line="276" w:lineRule="auto"/>
+      <w:r>
         <w:rPr>
           <w:rFonts w:ascii="Varela Round" w:eastAsia="Varela Round" w:hAnsi="Varela Round" w:cs="Varela Round"/>
           <w:color w:val="222222"/>
@@ -4797,15 +4755,6 @@
           <w:szCs w:val="32"/>
           <w:u w:color="222222"/>
         </w:rPr>
-      </w:pPr>
-      <w:r>
-        <w:rPr>
-          <w:rFonts w:ascii="Varela Round" w:eastAsia="Varela Round" w:hAnsi="Varela Round" w:cs="Varela Round"/>
-          <w:color w:val="222222"/>
-          <w:sz w:val="32"/>
-          <w:szCs w:val="32"/>
-          <w:u w:color="222222"/>
-        </w:rPr>
         <w:t>Photo/Video Release Form</w:t>
       </w:r>
     </w:p>
@@ -4976,14 +4925,26 @@
         <w:pStyle w:val="Body"/>
         <w:spacing w:line="276" w:lineRule="auto"/>
         <w:rPr>
-          <w:rFonts w:ascii="Lato Regular"/>
-        </w:rPr>
-      </w:pPr>
-      <w:r>
-        <w:rPr>
-          <w:rFonts w:ascii="Lato Regular"/>
-        </w:rPr>
-        <w:t>Signature:</w:t>
+          <w:rFonts w:ascii="Lato Regular" w:eastAsia="Lato Regular" w:hAnsi="Lato Regular" w:cs="Lato Regular"/>
+        </w:rPr>
+      </w:pPr>
+      <w:r>
+        <w:rPr>
+          <w:rFonts w:ascii="Lato Regular" w:eastAsia="Lato Regular" w:hAnsi="Lato Regular" w:cs="Lato Regular"/>
+        </w:rPr>
+        <w:t xml:space="preserve">___________________________________________ </w:t>
+      </w:r>
+      <w:r>
+        <w:rPr>
+          <w:rFonts w:ascii="Lato Regular" w:eastAsia="Lato Regular" w:hAnsi="Lato Regular" w:cs="Lato Regular"/>
+        </w:rPr>
+        <w:tab/>
+      </w:r>
+      <w:r>
+        <w:rPr>
+          <w:rFonts w:ascii="Lato Regular" w:eastAsia="Lato Regular" w:hAnsi="Lato Regular" w:cs="Lato Regular"/>
+        </w:rPr>
+        <w:tab/>
       </w:r>
     </w:p>
     <w:p>
@@ -4994,6 +4955,48 @@
           <w:rFonts w:ascii="Lato Regular"/>
         </w:rPr>
       </w:pPr>
+      <w:r>
+        <w:rPr>
+          <w:rFonts w:ascii="Lato Regular"/>
+        </w:rPr>
+        <w:t>Parent/ Guardian s</w:t>
+      </w:r>
+      <w:r>
+        <w:rPr>
+          <w:rFonts w:ascii="Lato Regular"/>
+        </w:rPr>
+        <w:t>ignature:</w:t>
+      </w:r>
+      <w:r>
+        <w:rPr>
+          <w:rFonts w:ascii="Lato Regular"/>
+        </w:rPr>
+        <w:tab/>
+      </w:r>
+      <w:r>
+        <w:rPr>
+          <w:rFonts w:ascii="Lato Regular"/>
+        </w:rPr>
+        <w:tab/>
+      </w:r>
+      <w:r>
+        <w:rPr>
+          <w:rFonts w:ascii="Lato Regular"/>
+        </w:rPr>
+        <w:tab/>
+      </w:r>
+      <w:r>
+        <w:rPr>
+          <w:rFonts w:ascii="Lato Regular"/>
+        </w:rPr>
+        <w:tab/>
+      </w:r>
+      <w:r>
+        <w:rPr>
+          <w:rFonts w:ascii="Lato Regular"/>
+        </w:rPr>
+        <w:t>Participant signature:</w:t>
+      </w:r>
     </w:p>
     <w:p>
       <w:pPr>
@@ -5012,6 +5015,45 @@
           <w:rFonts w:ascii="Lato Regular"/>
         </w:rPr>
       </w:pPr>
+    </w:p>
+    <w:p>
+      <w:pPr>
+        <w:pStyle w:val="Body"/>
+        <w:spacing w:line="276" w:lineRule="auto"/>
+        <w:rPr>
+          <w:rFonts w:ascii="Lato Regular" w:eastAsia="Lato Regular" w:hAnsi="Lato Regular" w:cs="Lato Regular"/>
+        </w:rPr>
+      </w:pPr>
+      <w:r>
+        <w:rPr>
+          <w:rFonts w:ascii="Lato Regular" w:eastAsia="Lato Regular" w:hAnsi="Lato Regular" w:cs="Lato Regular"/>
+        </w:rPr>
+        <w:t xml:space="preserve">___________________________________________ </w:t>
+      </w:r>
+      <w:r>
+        <w:rPr>
+          <w:rFonts w:ascii="Lato Regular" w:eastAsia="Lato Regular" w:hAnsi="Lato Regular" w:cs="Lato Regular"/>
+        </w:rPr>
+        <w:tab/>
+      </w:r>
+      <w:r>
+        <w:rPr>
+          <w:rFonts w:ascii="Lato Regular" w:eastAsia="Lato Regular" w:hAnsi="Lato Regular" w:cs="Lato Regular"/>
+        </w:rPr>
+        <w:tab/>
+      </w:r>
+      <w:r>
+        <w:rPr>
+          <w:rFonts w:ascii="Lato Regular" w:eastAsia="Lato Regular" w:hAnsi="Lato Regular" w:cs="Lato Regular"/>
+        </w:rPr>
+        <w:t>_________</w:t>
+      </w:r>
+      <w:r>
+        <w:rPr>
+          <w:rFonts w:ascii="Lato Regular" w:eastAsia="Lato Regular" w:hAnsi="Lato Regular" w:cs="Lato Regular"/>
+        </w:rPr>
+        <w:t>_______________________________</w:t>
+      </w:r>
     </w:p>
     <w:p>
       <w:pPr>
@@ -5257,7 +5299,7 @@
         <w:rFonts w:ascii="Lato Regular"/>
         <w:noProof/>
       </w:rPr>
-      <w:t>1</w:t>
+      <w:t>4</w:t>
     </w:r>
     <w:r>
       <w:rPr>
@@ -5340,7 +5382,7 @@
         <w:rFonts w:ascii="Lato Regular" w:eastAsia="Lato Regular" w:hAnsi="Lato Regular" w:cs="Lato Regular"/>
         <w:noProof/>
       </w:rPr>
-      <w:t>5</w:t>
+      <w:t>7</w:t>
     </w:r>
     <w:r>
       <w:rPr>

</xml_diff>

<commit_message>
new versions of app
</commit_message>
<xml_diff>
--- a/assets/OP Application for Summer 2016.docx
+++ b/assets/OP Application for Summer 2016.docx
@@ -391,33 +391,15 @@
           <w:color w:val="222222"/>
           <w:u w:color="222222"/>
         </w:rPr>
-        <w:t>5</w:t>
-      </w:r>
-      <w:proofErr w:type="gramStart"/>
-      <w:r>
-        <w:rPr>
-          <w:rFonts w:ascii="Lato Regular"/>
-          <w:color w:val="222222"/>
-          <w:u w:color="222222"/>
-        </w:rPr>
-        <w:t>:30</w:t>
-      </w:r>
-      <w:r>
-        <w:rPr>
-          <w:rFonts w:ascii="Lato Regular"/>
-          <w:color w:val="222222"/>
-          <w:u w:color="222222"/>
-        </w:rPr>
-        <w:t>pm</w:t>
-      </w:r>
-      <w:proofErr w:type="gramEnd"/>
-      <w:r>
-        <w:rPr>
-          <w:rFonts w:ascii="Lato Regular"/>
-          <w:color w:val="222222"/>
-          <w:u w:color="222222"/>
-        </w:rPr>
-        <w:t xml:space="preserve">. Workshops are held at the </w:t>
+        <w:t>5:30</w:t>
+      </w:r>
+      <w:r>
+        <w:rPr>
+          <w:rFonts w:ascii="Lato Regular"/>
+          <w:color w:val="222222"/>
+          <w:u w:color="222222"/>
+        </w:rPr>
+        <w:t xml:space="preserve">pm. Workshops are held at the </w:t>
       </w:r>
       <w:r>
         <w:rPr>
@@ -508,6 +490,17 @@
         </w:rPr>
         <w:t>Applications are due June 1</w:t>
       </w:r>
+      <w:r>
+        <w:rPr>
+          <w:rFonts w:ascii="Lato Regular"/>
+          <w:b/>
+          <w:color w:val="222222"/>
+          <w:u w:color="222222"/>
+        </w:rPr>
+        <w:t>5</w:t>
+      </w:r>
+      <w:bookmarkStart w:id="0" w:name="_GoBack"/>
+      <w:bookmarkEnd w:id="0"/>
       <w:r>
         <w:rPr>
           <w:rFonts w:ascii="Lato Regular"/>
@@ -834,16 +827,8 @@
         <w:rPr>
           <w:rFonts w:ascii="Lato Regular"/>
         </w:rPr>
-        <w:t xml:space="preserve">Into science fiction, fantasy, fan-fiction, art, writing, science, tech, </w:t>
-      </w:r>
-      <w:proofErr w:type="gramStart"/>
-      <w:r>
-        <w:rPr>
-          <w:rFonts w:ascii="Lato Regular"/>
-        </w:rPr>
-        <w:t>gaming</w:t>
-      </w:r>
-      <w:proofErr w:type="gramEnd"/>
+        <w:t>Into science fiction, fantasy, fan-fiction, art, writing, science, tech, gaming</w:t>
+      </w:r>
       <w:r>
         <w:rPr>
           <w:rFonts w:hAnsi="Lato Regular"/>
@@ -896,7 +881,6 @@
           <w:u w:color="222222"/>
         </w:rPr>
       </w:pPr>
-      <w:proofErr w:type="spellStart"/>
       <w:r>
         <w:rPr>
           <w:rFonts w:ascii="Lato Regular"/>
@@ -905,9 +889,8 @@
           <w:lang w:val="fr-FR"/>
         </w:rPr>
         <w:lastRenderedPageBreak/>
-        <w:t>Your</w:t>
-      </w:r>
-      <w:proofErr w:type="spellEnd"/>
+        <w:t xml:space="preserve">Your first name: </w:t>
+      </w:r>
       <w:r>
         <w:rPr>
           <w:rFonts w:ascii="Lato Regular"/>
@@ -915,9 +898,8 @@
           <w:u w:color="222222"/>
           <w:lang w:val="fr-FR"/>
         </w:rPr>
-        <w:t xml:space="preserve"> first </w:t>
-      </w:r>
-      <w:proofErr w:type="spellStart"/>
+        <w:tab/>
+      </w:r>
       <w:r>
         <w:rPr>
           <w:rFonts w:ascii="Lato Regular"/>
@@ -925,9 +907,8 @@
           <w:u w:color="222222"/>
           <w:lang w:val="fr-FR"/>
         </w:rPr>
-        <w:t>name</w:t>
-      </w:r>
-      <w:proofErr w:type="spellEnd"/>
+        <w:tab/>
+      </w:r>
       <w:r>
         <w:rPr>
           <w:rFonts w:ascii="Lato Regular"/>
@@ -935,7 +916,7 @@
           <w:u w:color="222222"/>
           <w:lang w:val="fr-FR"/>
         </w:rPr>
-        <w:t xml:space="preserve">: </w:t>
+        <w:tab/>
       </w:r>
       <w:r>
         <w:rPr>
@@ -954,7 +935,52 @@
           <w:lang w:val="fr-FR"/>
         </w:rPr>
         <w:tab/>
-      </w:r>
+        <w:t>Your last name:</w:t>
+      </w:r>
+    </w:p>
+    <w:p>
+      <w:pPr>
+        <w:pStyle w:val="Body"/>
+        <w:shd w:val="clear" w:color="auto" w:fill="FFFFFF"/>
+        <w:spacing w:line="360" w:lineRule="auto"/>
+        <w:rPr>
+          <w:rFonts w:ascii="Lato Regular" w:eastAsia="Lato Regular" w:hAnsi="Lato Regular" w:cs="Lato Regular"/>
+          <w:color w:val="222222"/>
+          <w:u w:color="222222"/>
+        </w:rPr>
+      </w:pPr>
+      <w:r>
+        <w:rPr>
+          <w:rFonts w:ascii="Lato Regular"/>
+          <w:color w:val="222222"/>
+          <w:u w:color="222222"/>
+        </w:rPr>
+        <w:t xml:space="preserve">The name you prefer to go by: </w:t>
+      </w:r>
+    </w:p>
+    <w:p>
+      <w:pPr>
+        <w:pStyle w:val="Body"/>
+        <w:shd w:val="clear" w:color="auto" w:fill="FFFFFF"/>
+        <w:spacing w:line="360" w:lineRule="auto"/>
+        <w:rPr>
+          <w:rFonts w:ascii="Lato Regular" w:eastAsia="Lato Regular" w:hAnsi="Lato Regular" w:cs="Lato Regular"/>
+          <w:color w:val="222222"/>
+          <w:u w:color="222222"/>
+        </w:rPr>
+      </w:pPr>
+    </w:p>
+    <w:p>
+      <w:pPr>
+        <w:pStyle w:val="Body"/>
+        <w:shd w:val="clear" w:color="auto" w:fill="FFFFFF"/>
+        <w:spacing w:line="360" w:lineRule="auto"/>
+        <w:rPr>
+          <w:rFonts w:ascii="Lato Regular" w:eastAsia="Lato Regular" w:hAnsi="Lato Regular" w:cs="Lato Regular"/>
+          <w:color w:val="222222"/>
+          <w:u w:color="222222"/>
+        </w:rPr>
+      </w:pPr>
       <w:r>
         <w:rPr>
           <w:rFonts w:ascii="Lato Regular"/>
@@ -962,6 +988,15 @@
           <w:u w:color="222222"/>
           <w:lang w:val="fr-FR"/>
         </w:rPr>
+        <w:t>Your date of birth (month/day/year):</w:t>
+      </w:r>
+      <w:r>
+        <w:rPr>
+          <w:rFonts w:ascii="Lato Regular"/>
+          <w:color w:val="222222"/>
+          <w:u w:color="222222"/>
+          <w:lang w:val="fr-FR"/>
+        </w:rPr>
         <w:tab/>
       </w:r>
       <w:r>
@@ -981,257 +1016,7 @@
           <w:lang w:val="fr-FR"/>
         </w:rPr>
         <w:tab/>
-      </w:r>
-      <w:proofErr w:type="spellStart"/>
-      <w:r>
-        <w:rPr>
-          <w:rFonts w:ascii="Lato Regular"/>
-          <w:color w:val="222222"/>
-          <w:u w:color="222222"/>
-          <w:lang w:val="fr-FR"/>
-        </w:rPr>
-        <w:t>Your</w:t>
-      </w:r>
-      <w:proofErr w:type="spellEnd"/>
-      <w:r>
-        <w:rPr>
-          <w:rFonts w:ascii="Lato Regular"/>
-          <w:color w:val="222222"/>
-          <w:u w:color="222222"/>
-          <w:lang w:val="fr-FR"/>
-        </w:rPr>
-        <w:t xml:space="preserve"> last </w:t>
-      </w:r>
-      <w:proofErr w:type="spellStart"/>
-      <w:r>
-        <w:rPr>
-          <w:rFonts w:ascii="Lato Regular"/>
-          <w:color w:val="222222"/>
-          <w:u w:color="222222"/>
-          <w:lang w:val="fr-FR"/>
-        </w:rPr>
-        <w:t>name</w:t>
-      </w:r>
-      <w:proofErr w:type="spellEnd"/>
-      <w:r>
-        <w:rPr>
-          <w:rFonts w:ascii="Lato Regular"/>
-          <w:color w:val="222222"/>
-          <w:u w:color="222222"/>
-          <w:lang w:val="fr-FR"/>
-        </w:rPr>
-        <w:t>:</w:t>
-      </w:r>
-    </w:p>
-    <w:p>
-      <w:pPr>
-        <w:pStyle w:val="Body"/>
-        <w:shd w:val="clear" w:color="auto" w:fill="FFFFFF"/>
-        <w:spacing w:line="360" w:lineRule="auto"/>
-        <w:rPr>
-          <w:rFonts w:ascii="Lato Regular" w:eastAsia="Lato Regular" w:hAnsi="Lato Regular" w:cs="Lato Regular"/>
-          <w:color w:val="222222"/>
-          <w:u w:color="222222"/>
-        </w:rPr>
-      </w:pPr>
-      <w:r>
-        <w:rPr>
-          <w:rFonts w:ascii="Lato Regular"/>
-          <w:color w:val="222222"/>
-          <w:u w:color="222222"/>
-        </w:rPr>
-        <w:t xml:space="preserve">The name you prefer to go by: </w:t>
-      </w:r>
-    </w:p>
-    <w:p>
-      <w:pPr>
-        <w:pStyle w:val="Body"/>
-        <w:shd w:val="clear" w:color="auto" w:fill="FFFFFF"/>
-        <w:spacing w:line="360" w:lineRule="auto"/>
-        <w:rPr>
-          <w:rFonts w:ascii="Lato Regular" w:eastAsia="Lato Regular" w:hAnsi="Lato Regular" w:cs="Lato Regular"/>
-          <w:color w:val="222222"/>
-          <w:u w:color="222222"/>
-        </w:rPr>
-      </w:pPr>
-    </w:p>
-    <w:p>
-      <w:pPr>
-        <w:pStyle w:val="Body"/>
-        <w:shd w:val="clear" w:color="auto" w:fill="FFFFFF"/>
-        <w:spacing w:line="360" w:lineRule="auto"/>
-        <w:rPr>
-          <w:rFonts w:ascii="Lato Regular" w:eastAsia="Lato Regular" w:hAnsi="Lato Regular" w:cs="Lato Regular"/>
-          <w:color w:val="222222"/>
-          <w:u w:color="222222"/>
-        </w:rPr>
-      </w:pPr>
-      <w:proofErr w:type="spellStart"/>
-      <w:r>
-        <w:rPr>
-          <w:rFonts w:ascii="Lato Regular"/>
-          <w:color w:val="222222"/>
-          <w:u w:color="222222"/>
-          <w:lang w:val="fr-FR"/>
-        </w:rPr>
-        <w:t>Your</w:t>
-      </w:r>
-      <w:proofErr w:type="spellEnd"/>
-      <w:r>
-        <w:rPr>
-          <w:rFonts w:ascii="Lato Regular"/>
-          <w:color w:val="222222"/>
-          <w:u w:color="222222"/>
-          <w:lang w:val="fr-FR"/>
-        </w:rPr>
-        <w:t xml:space="preserve"> date of </w:t>
-      </w:r>
-      <w:proofErr w:type="spellStart"/>
-      <w:r>
-        <w:rPr>
-          <w:rFonts w:ascii="Lato Regular"/>
-          <w:color w:val="222222"/>
-          <w:u w:color="222222"/>
-          <w:lang w:val="fr-FR"/>
-        </w:rPr>
-        <w:t>birth</w:t>
-      </w:r>
-      <w:proofErr w:type="spellEnd"/>
-      <w:r>
-        <w:rPr>
-          <w:rFonts w:ascii="Lato Regular"/>
-          <w:color w:val="222222"/>
-          <w:u w:color="222222"/>
-          <w:lang w:val="fr-FR"/>
-        </w:rPr>
-        <w:t xml:space="preserve"> (</w:t>
-      </w:r>
-      <w:proofErr w:type="spellStart"/>
-      <w:r>
-        <w:rPr>
-          <w:rFonts w:ascii="Lato Regular"/>
-          <w:color w:val="222222"/>
-          <w:u w:color="222222"/>
-          <w:lang w:val="fr-FR"/>
-        </w:rPr>
-        <w:t>month</w:t>
-      </w:r>
-      <w:proofErr w:type="spellEnd"/>
-      <w:r>
-        <w:rPr>
-          <w:rFonts w:ascii="Lato Regular"/>
-          <w:color w:val="222222"/>
-          <w:u w:color="222222"/>
-          <w:lang w:val="fr-FR"/>
-        </w:rPr>
-        <w:t>/</w:t>
-      </w:r>
-      <w:proofErr w:type="spellStart"/>
-      <w:r>
-        <w:rPr>
-          <w:rFonts w:ascii="Lato Regular"/>
-          <w:color w:val="222222"/>
-          <w:u w:color="222222"/>
-          <w:lang w:val="fr-FR"/>
-        </w:rPr>
-        <w:t>day</w:t>
-      </w:r>
-      <w:proofErr w:type="spellEnd"/>
-      <w:r>
-        <w:rPr>
-          <w:rFonts w:ascii="Lato Regular"/>
-          <w:color w:val="222222"/>
-          <w:u w:color="222222"/>
-          <w:lang w:val="fr-FR"/>
-        </w:rPr>
-        <w:t>/</w:t>
-      </w:r>
-      <w:proofErr w:type="spellStart"/>
-      <w:r>
-        <w:rPr>
-          <w:rFonts w:ascii="Lato Regular"/>
-          <w:color w:val="222222"/>
-          <w:u w:color="222222"/>
-          <w:lang w:val="fr-FR"/>
-        </w:rPr>
-        <w:t>year</w:t>
-      </w:r>
-      <w:proofErr w:type="spellEnd"/>
-      <w:r>
-        <w:rPr>
-          <w:rFonts w:ascii="Lato Regular"/>
-          <w:color w:val="222222"/>
-          <w:u w:color="222222"/>
-          <w:lang w:val="fr-FR"/>
-        </w:rPr>
-        <w:t>):</w:t>
-      </w:r>
-      <w:r>
-        <w:rPr>
-          <w:rFonts w:ascii="Lato Regular"/>
-          <w:color w:val="222222"/>
-          <w:u w:color="222222"/>
-          <w:lang w:val="fr-FR"/>
-        </w:rPr>
-        <w:tab/>
-      </w:r>
-      <w:r>
-        <w:rPr>
-          <w:rFonts w:ascii="Lato Regular"/>
-          <w:color w:val="222222"/>
-          <w:u w:color="222222"/>
-          <w:lang w:val="fr-FR"/>
-        </w:rPr>
-        <w:tab/>
-      </w:r>
-      <w:r>
-        <w:rPr>
-          <w:rFonts w:ascii="Lato Regular"/>
-          <w:color w:val="222222"/>
-          <w:u w:color="222222"/>
-          <w:lang w:val="fr-FR"/>
-        </w:rPr>
-        <w:tab/>
-      </w:r>
-      <w:proofErr w:type="spellStart"/>
-      <w:r>
-        <w:rPr>
-          <w:rFonts w:ascii="Lato Regular"/>
-          <w:color w:val="222222"/>
-          <w:u w:color="222222"/>
-          <w:lang w:val="fr-FR"/>
-        </w:rPr>
-        <w:t>Your</w:t>
-      </w:r>
-      <w:proofErr w:type="spellEnd"/>
-      <w:r>
-        <w:rPr>
-          <w:rFonts w:ascii="Lato Regular"/>
-          <w:color w:val="222222"/>
-          <w:u w:color="222222"/>
-          <w:lang w:val="fr-FR"/>
-        </w:rPr>
-        <w:t xml:space="preserve"> </w:t>
-      </w:r>
-      <w:proofErr w:type="spellStart"/>
-      <w:r>
-        <w:rPr>
-          <w:rFonts w:ascii="Lato Regular"/>
-          <w:color w:val="222222"/>
-          <w:u w:color="222222"/>
-          <w:lang w:val="fr-FR"/>
-        </w:rPr>
-        <w:t>age</w:t>
-      </w:r>
-      <w:proofErr w:type="spellEnd"/>
-      <w:r>
-        <w:rPr>
-          <w:rFonts w:ascii="Lato Regular"/>
-          <w:color w:val="222222"/>
-          <w:u w:color="222222"/>
-          <w:lang w:val="fr-FR"/>
-        </w:rPr>
-        <w:t>:</w:t>
+        <w:t>Your age:</w:t>
       </w:r>
     </w:p>
     <w:p>
@@ -1373,21 +1158,7 @@
         <w:rPr>
           <w:rFonts w:ascii="Lato Regular"/>
         </w:rPr>
-        <w:t>other</w:t>
-      </w:r>
-      <w:proofErr w:type="gramStart"/>
-      <w:r>
-        <w:rPr>
-          <w:rFonts w:ascii="Lato Regular"/>
-        </w:rPr>
-        <w:t>:_</w:t>
-      </w:r>
-      <w:proofErr w:type="gramEnd"/>
-      <w:r>
-        <w:rPr>
-          <w:rFonts w:ascii="Lato Regular"/>
-        </w:rPr>
-        <w:t>_________________</w:t>
+        <w:t>other:__________________</w:t>
       </w:r>
     </w:p>
     <w:p>
@@ -1576,7 +1347,6 @@
           <w:u w:color="222222"/>
         </w:rPr>
       </w:pPr>
-      <w:proofErr w:type="spellStart"/>
       <w:r>
         <w:rPr>
           <w:rFonts w:ascii="Lato Regular"/>
@@ -1584,9 +1354,8 @@
           <w:u w:color="222222"/>
           <w:lang w:val="fr-FR"/>
         </w:rPr>
-        <w:t>Your</w:t>
-      </w:r>
-      <w:proofErr w:type="spellEnd"/>
+        <w:t>Your home phone #:</w:t>
+      </w:r>
       <w:r>
         <w:rPr>
           <w:rFonts w:ascii="Lato Regular"/>
@@ -1594,7 +1363,7 @@
           <w:u w:color="222222"/>
           <w:lang w:val="fr-FR"/>
         </w:rPr>
-        <w:t xml:space="preserve"> home phone #:</w:t>
+        <w:tab/>
       </w:r>
       <w:r>
         <w:rPr>
@@ -1639,67 +1408,7 @@
           <w:u w:color="222222"/>
           <w:lang w:val="fr-FR"/>
         </w:rPr>
-        <w:tab/>
-      </w:r>
-      <w:proofErr w:type="spellStart"/>
-      <w:r>
-        <w:rPr>
-          <w:rFonts w:ascii="Lato Regular"/>
-          <w:color w:val="222222"/>
-          <w:u w:color="222222"/>
-          <w:lang w:val="fr-FR"/>
-        </w:rPr>
-        <w:t>Your</w:t>
-      </w:r>
-      <w:proofErr w:type="spellEnd"/>
-      <w:r>
-        <w:rPr>
-          <w:rFonts w:ascii="Lato Regular"/>
-          <w:color w:val="222222"/>
-          <w:u w:color="222222"/>
-          <w:lang w:val="fr-FR"/>
-        </w:rPr>
-        <w:t xml:space="preserve"> </w:t>
-      </w:r>
-      <w:proofErr w:type="spellStart"/>
-      <w:r>
-        <w:rPr>
-          <w:rFonts w:ascii="Lato Regular"/>
-          <w:color w:val="222222"/>
-          <w:u w:color="222222"/>
-          <w:lang w:val="fr-FR"/>
-        </w:rPr>
-        <w:t>cell</w:t>
-      </w:r>
-      <w:proofErr w:type="spellEnd"/>
-      <w:r>
-        <w:rPr>
-          <w:rFonts w:ascii="Lato Regular"/>
-          <w:color w:val="222222"/>
-          <w:u w:color="222222"/>
-          <w:lang w:val="fr-FR"/>
-        </w:rPr>
-        <w:t xml:space="preserve"> # (if </w:t>
-      </w:r>
-      <w:proofErr w:type="spellStart"/>
-      <w:r>
-        <w:rPr>
-          <w:rFonts w:ascii="Lato Regular"/>
-          <w:color w:val="222222"/>
-          <w:u w:color="222222"/>
-          <w:lang w:val="fr-FR"/>
-        </w:rPr>
-        <w:t>you</w:t>
-      </w:r>
-      <w:proofErr w:type="spellEnd"/>
-      <w:r>
-        <w:rPr>
-          <w:rFonts w:ascii="Lato Regular"/>
-          <w:color w:val="222222"/>
-          <w:u w:color="222222"/>
-          <w:lang w:val="fr-FR"/>
-        </w:rPr>
-        <w:t xml:space="preserve"> have one): </w:t>
+        <w:t xml:space="preserve">Your cell # (if you have one): </w:t>
       </w:r>
     </w:p>
     <w:p>
@@ -1752,39 +1461,8 @@
           <w:u w:color="222222"/>
           <w:lang w:val="it-IT"/>
         </w:rPr>
-        <w:t xml:space="preserve">A </w:t>
-      </w:r>
-      <w:proofErr w:type="spellStart"/>
-      <w:r>
-        <w:rPr>
-          <w:rFonts w:ascii="Lato Regular"/>
-          <w:color w:val="222222"/>
-          <w:u w:color="222222"/>
-          <w:lang w:val="it-IT"/>
-        </w:rPr>
-        <w:t>parent</w:t>
-      </w:r>
-      <w:proofErr w:type="spellEnd"/>
-      <w:r>
-        <w:rPr>
-          <w:rFonts w:ascii="Lato Regular"/>
-          <w:color w:val="222222"/>
-          <w:u w:color="222222"/>
-          <w:lang w:val="it-IT"/>
-        </w:rPr>
-        <w:t xml:space="preserve">/ </w:t>
-      </w:r>
-      <w:proofErr w:type="spellStart"/>
-      <w:r>
-        <w:rPr>
-          <w:rFonts w:ascii="Lato Regular"/>
-          <w:color w:val="222222"/>
-          <w:u w:color="222222"/>
-          <w:lang w:val="it-IT"/>
-        </w:rPr>
-        <w:t>guardian</w:t>
-      </w:r>
-      <w:proofErr w:type="spellEnd"/>
+        <w:t>A parent/ guardian</w:t>
+      </w:r>
       <w:r>
         <w:rPr>
           <w:rFonts w:hAnsi="Lato Regular"/>
@@ -2152,25 +1830,7 @@
           <w:color w:val="222222"/>
           <w:u w:color="222222"/>
         </w:rPr>
-        <w:t>ng to school, do you have? (</w:t>
-      </w:r>
-      <w:proofErr w:type="gramStart"/>
-      <w:r>
-        <w:rPr>
-          <w:rFonts w:ascii="Lato Regular"/>
-          <w:color w:val="222222"/>
-          <w:u w:color="222222"/>
-        </w:rPr>
-        <w:t>for</w:t>
-      </w:r>
-      <w:proofErr w:type="gramEnd"/>
-      <w:r>
-        <w:rPr>
-          <w:rFonts w:ascii="Lato Regular"/>
-          <w:color w:val="222222"/>
-          <w:u w:color="222222"/>
-        </w:rPr>
-        <w:t xml:space="preserve"> example,</w:t>
+        <w:t>ng to school, do you have? (for example,</w:t>
       </w:r>
       <w:r>
         <w:rPr>
@@ -2774,44 +2434,16 @@
           <w:color w:val="222222"/>
           <w:u w:color="222222"/>
         </w:rPr>
-        <w:t>rt of things do you write? (</w:t>
-      </w:r>
-      <w:proofErr w:type="gramStart"/>
-      <w:r>
-        <w:rPr>
-          <w:rFonts w:ascii="Lato Regular"/>
-          <w:color w:val="222222"/>
-          <w:u w:color="222222"/>
-        </w:rPr>
-        <w:t>for</w:t>
-      </w:r>
-      <w:proofErr w:type="gramEnd"/>
-      <w:r>
-        <w:rPr>
-          <w:rFonts w:ascii="Lato Regular"/>
-          <w:color w:val="222222"/>
-          <w:u w:color="222222"/>
-        </w:rPr>
-        <w:t xml:space="preserve"> example,</w:t>
-      </w:r>
-      <w:r>
-        <w:rPr>
-          <w:rFonts w:ascii="Lato Regular"/>
-          <w:color w:val="222222"/>
-          <w:u w:color="222222"/>
-        </w:rPr>
-        <w:t xml:space="preserve"> poetry, fan-</w:t>
-      </w:r>
-      <w:proofErr w:type="spellStart"/>
-      <w:r>
-        <w:rPr>
-          <w:rFonts w:ascii="Lato Regular"/>
-          <w:color w:val="222222"/>
-          <w:u w:color="222222"/>
-        </w:rPr>
-        <w:t>fic</w:t>
-      </w:r>
-      <w:proofErr w:type="spellEnd"/>
+        <w:t>rt of things do you write? (for example,</w:t>
+      </w:r>
+      <w:r>
+        <w:rPr>
+          <w:rFonts w:ascii="Lato Regular"/>
+          <w:color w:val="222222"/>
+          <w:u w:color="222222"/>
+        </w:rPr>
+        <w:t xml:space="preserve"> poetry, fan-fic</w:t>
+      </w:r>
       <w:r>
         <w:rPr>
           <w:rFonts w:ascii="Lato Regular"/>
@@ -3253,23 +2885,13 @@
           <w:u w:color="222222"/>
         </w:rPr>
       </w:pPr>
-      <w:proofErr w:type="gramStart"/>
-      <w:r>
-        <w:rPr>
-          <w:rFonts w:ascii="Lato Regular"/>
-          <w:color w:val="222222"/>
-          <w:u w:color="222222"/>
-        </w:rPr>
-        <w:t>Role playing</w:t>
-      </w:r>
-      <w:proofErr w:type="gramEnd"/>
-      <w:r>
-        <w:rPr>
-          <w:rFonts w:ascii="Lato Regular"/>
-          <w:color w:val="222222"/>
-          <w:u w:color="222222"/>
-        </w:rPr>
-        <w:t xml:space="preserve"> games </w:t>
+      <w:r>
+        <w:rPr>
+          <w:rFonts w:ascii="Lato Regular"/>
+          <w:color w:val="222222"/>
+          <w:u w:color="222222"/>
+        </w:rPr>
+        <w:t xml:space="preserve">Role playing games </w:t>
       </w:r>
     </w:p>
     <w:p>
@@ -3384,7 +3006,6 @@
           <w:u w:color="222222"/>
         </w:rPr>
       </w:pPr>
-      <w:proofErr w:type="spellStart"/>
       <w:r>
         <w:rPr>
           <w:rFonts w:ascii="Lato Regular"/>
@@ -3392,17 +3013,7 @@
           <w:u w:color="222222"/>
           <w:lang w:val="pt-PT"/>
         </w:rPr>
-        <w:t>Outer</w:t>
-      </w:r>
-      <w:proofErr w:type="spellEnd"/>
-      <w:r>
-        <w:rPr>
-          <w:rFonts w:ascii="Lato Regular"/>
-          <w:color w:val="222222"/>
-          <w:u w:color="222222"/>
-          <w:lang w:val="pt-PT"/>
-        </w:rPr>
-        <w:t xml:space="preserve"> space </w:t>
+        <w:t xml:space="preserve">Outer space </w:t>
       </w:r>
     </w:p>
     <w:p>
@@ -4504,27 +4115,7 @@
           <w:u w:color="222222"/>
           <w:lang w:val="nl-NL"/>
         </w:rPr>
-        <w:t xml:space="preserve">Street </w:t>
-      </w:r>
-      <w:proofErr w:type="spellStart"/>
-      <w:r>
-        <w:rPr>
-          <w:rFonts w:ascii="Lato Regular"/>
-          <w:color w:val="222222"/>
-          <w:u w:color="222222"/>
-          <w:lang w:val="nl-NL"/>
-        </w:rPr>
-        <w:t>Address</w:t>
-      </w:r>
-      <w:proofErr w:type="spellEnd"/>
-      <w:r>
-        <w:rPr>
-          <w:rFonts w:ascii="Lato Regular"/>
-          <w:color w:val="222222"/>
-          <w:u w:color="222222"/>
-          <w:lang w:val="nl-NL"/>
-        </w:rPr>
-        <w:t>:</w:t>
+        <w:t>Street Address:</w:t>
       </w:r>
     </w:p>
     <w:p>
@@ -4731,8 +4322,6 @@
           <w:u w:color="222222"/>
         </w:rPr>
       </w:pPr>
-      <w:bookmarkStart w:id="0" w:name="_GoBack"/>
-      <w:bookmarkEnd w:id="0"/>
     </w:p>
     <w:p>
       <w:pPr>
@@ -4990,11 +4579,6 @@
           <w:rFonts w:ascii="Lato Regular"/>
         </w:rPr>
         <w:tab/>
-      </w:r>
-      <w:r>
-        <w:rPr>
-          <w:rFonts w:ascii="Lato Regular"/>
-        </w:rPr>
         <w:t>Participant signature:</w:t>
       </w:r>
     </w:p>
@@ -5041,18 +4625,7 @@
           <w:rFonts w:ascii="Lato Regular" w:eastAsia="Lato Regular" w:hAnsi="Lato Regular" w:cs="Lato Regular"/>
         </w:rPr>
         <w:tab/>
-      </w:r>
-      <w:r>
-        <w:rPr>
-          <w:rFonts w:ascii="Lato Regular" w:eastAsia="Lato Regular" w:hAnsi="Lato Regular" w:cs="Lato Regular"/>
-        </w:rPr>
-        <w:t>_________</w:t>
-      </w:r>
-      <w:r>
-        <w:rPr>
-          <w:rFonts w:ascii="Lato Regular" w:eastAsia="Lato Regular" w:hAnsi="Lato Regular" w:cs="Lato Regular"/>
-        </w:rPr>
-        <w:t>_______________________________</w:t>
+        <w:t>________________________________________</w:t>
       </w:r>
     </w:p>
     <w:p>
@@ -5299,7 +4872,7 @@
         <w:rFonts w:ascii="Lato Regular"/>
         <w:noProof/>
       </w:rPr>
-      <w:t>4</w:t>
+      <w:t>1</w:t>
     </w:r>
     <w:r>
       <w:rPr>

</xml_diff>

<commit_message>
Updated version of apps
</commit_message>
<xml_diff>
--- a/assets/OP Application for Summer 2016.docx
+++ b/assets/OP Application for Summer 2016.docx
@@ -216,7 +216,17 @@
           <w:color w:val="222222"/>
           <w:u w:color="222222"/>
         </w:rPr>
-        <w:t>free summer program</w:t>
+        <w:t xml:space="preserve">free summer </w:t>
+      </w:r>
+      <w:r>
+        <w:rPr>
+          <w:rFonts w:ascii="Lato Regular"/>
+          <w:b/>
+          <w:bCs/>
+          <w:color w:val="222222"/>
+          <w:u w:color="222222"/>
+        </w:rPr>
+        <w:t>camp</w:t>
       </w:r>
       <w:r>
         <w:rPr>
@@ -391,15 +401,33 @@
           <w:color w:val="222222"/>
           <w:u w:color="222222"/>
         </w:rPr>
-        <w:t>5:30</w:t>
-      </w:r>
-      <w:r>
-        <w:rPr>
-          <w:rFonts w:ascii="Lato Regular"/>
-          <w:color w:val="222222"/>
-          <w:u w:color="222222"/>
-        </w:rPr>
-        <w:t xml:space="preserve">pm. Workshops are held at the </w:t>
+        <w:t>5</w:t>
+      </w:r>
+      <w:proofErr w:type="gramStart"/>
+      <w:r>
+        <w:rPr>
+          <w:rFonts w:ascii="Lato Regular"/>
+          <w:color w:val="222222"/>
+          <w:u w:color="222222"/>
+        </w:rPr>
+        <w:t>:30</w:t>
+      </w:r>
+      <w:r>
+        <w:rPr>
+          <w:rFonts w:ascii="Lato Regular"/>
+          <w:color w:val="222222"/>
+          <w:u w:color="222222"/>
+        </w:rPr>
+        <w:t>pm</w:t>
+      </w:r>
+      <w:proofErr w:type="gramEnd"/>
+      <w:r>
+        <w:rPr>
+          <w:rFonts w:ascii="Lato Regular"/>
+          <w:color w:val="222222"/>
+          <w:u w:color="222222"/>
+        </w:rPr>
+        <w:t xml:space="preserve">. Workshops are held at the </w:t>
       </w:r>
       <w:r>
         <w:rPr>
@@ -499,8 +527,6 @@
         </w:rPr>
         <w:t>5</w:t>
       </w:r>
-      <w:bookmarkStart w:id="0" w:name="_GoBack"/>
-      <w:bookmarkEnd w:id="0"/>
       <w:r>
         <w:rPr>
           <w:rFonts w:ascii="Lato Regular"/>
@@ -827,8 +853,16 @@
         <w:rPr>
           <w:rFonts w:ascii="Lato Regular"/>
         </w:rPr>
-        <w:t>Into science fiction, fantasy, fan-fiction, art, writing, science, tech, gaming</w:t>
-      </w:r>
+        <w:t xml:space="preserve">Into science fiction, fantasy, fan-fiction, art, writing, science, tech, </w:t>
+      </w:r>
+      <w:proofErr w:type="gramStart"/>
+      <w:r>
+        <w:rPr>
+          <w:rFonts w:ascii="Lato Regular"/>
+        </w:rPr>
+        <w:t>gaming</w:t>
+      </w:r>
+      <w:proofErr w:type="gramEnd"/>
       <w:r>
         <w:rPr>
           <w:rFonts w:hAnsi="Lato Regular"/>
@@ -881,6 +915,7 @@
           <w:u w:color="222222"/>
         </w:rPr>
       </w:pPr>
+      <w:proofErr w:type="spellStart"/>
       <w:r>
         <w:rPr>
           <w:rFonts w:ascii="Lato Regular"/>
@@ -889,8 +924,9 @@
           <w:lang w:val="fr-FR"/>
         </w:rPr>
         <w:lastRenderedPageBreak/>
-        <w:t xml:space="preserve">Your first name: </w:t>
-      </w:r>
+        <w:t>Your</w:t>
+      </w:r>
+      <w:proofErr w:type="spellEnd"/>
       <w:r>
         <w:rPr>
           <w:rFonts w:ascii="Lato Regular"/>
@@ -898,6 +934,35 @@
           <w:u w:color="222222"/>
           <w:lang w:val="fr-FR"/>
         </w:rPr>
+        <w:t xml:space="preserve"> first </w:t>
+      </w:r>
+      <w:proofErr w:type="spellStart"/>
+      <w:r>
+        <w:rPr>
+          <w:rFonts w:ascii="Lato Regular"/>
+          <w:color w:val="222222"/>
+          <w:u w:color="222222"/>
+          <w:lang w:val="fr-FR"/>
+        </w:rPr>
+        <w:t>name</w:t>
+      </w:r>
+      <w:proofErr w:type="spellEnd"/>
+      <w:r>
+        <w:rPr>
+          <w:rFonts w:ascii="Lato Regular"/>
+          <w:color w:val="222222"/>
+          <w:u w:color="222222"/>
+          <w:lang w:val="fr-FR"/>
+        </w:rPr>
+        <w:t xml:space="preserve">: </w:t>
+      </w:r>
+      <w:r>
+        <w:rPr>
+          <w:rFonts w:ascii="Lato Regular"/>
+          <w:color w:val="222222"/>
+          <w:u w:color="222222"/>
+          <w:lang w:val="fr-FR"/>
+        </w:rPr>
         <w:tab/>
       </w:r>
       <w:r>
@@ -935,7 +1000,46 @@
           <w:lang w:val="fr-FR"/>
         </w:rPr>
         <w:tab/>
-        <w:t>Your last name:</w:t>
+      </w:r>
+      <w:proofErr w:type="spellStart"/>
+      <w:r>
+        <w:rPr>
+          <w:rFonts w:ascii="Lato Regular"/>
+          <w:color w:val="222222"/>
+          <w:u w:color="222222"/>
+          <w:lang w:val="fr-FR"/>
+        </w:rPr>
+        <w:t>Your</w:t>
+      </w:r>
+      <w:proofErr w:type="spellEnd"/>
+      <w:r>
+        <w:rPr>
+          <w:rFonts w:ascii="Lato Regular"/>
+          <w:color w:val="222222"/>
+          <w:u w:color="222222"/>
+          <w:lang w:val="fr-FR"/>
+        </w:rPr>
+        <w:t xml:space="preserve"> last </w:t>
+      </w:r>
+      <w:proofErr w:type="spellStart"/>
+      <w:r>
+        <w:rPr>
+          <w:rFonts w:ascii="Lato Regular"/>
+          <w:color w:val="222222"/>
+          <w:u w:color="222222"/>
+          <w:lang w:val="fr-FR"/>
+        </w:rPr>
+        <w:t>name</w:t>
+      </w:r>
+      <w:proofErr w:type="spellEnd"/>
+      <w:r>
+        <w:rPr>
+          <w:rFonts w:ascii="Lato Regular"/>
+          <w:color w:val="222222"/>
+          <w:u w:color="222222"/>
+          <w:lang w:val="fr-FR"/>
+        </w:rPr>
+        <w:t>:</w:t>
       </w:r>
     </w:p>
     <w:p>
@@ -981,6 +1085,7 @@
           <w:u w:color="222222"/>
         </w:rPr>
       </w:pPr>
+      <w:proofErr w:type="spellStart"/>
       <w:r>
         <w:rPr>
           <w:rFonts w:ascii="Lato Regular"/>
@@ -988,8 +1093,9 @@
           <w:u w:color="222222"/>
           <w:lang w:val="fr-FR"/>
         </w:rPr>
-        <w:t>Your date of birth (month/day/year):</w:t>
-      </w:r>
+        <w:t>Your</w:t>
+      </w:r>
+      <w:proofErr w:type="spellEnd"/>
       <w:r>
         <w:rPr>
           <w:rFonts w:ascii="Lato Regular"/>
@@ -997,6 +1103,95 @@
           <w:u w:color="222222"/>
           <w:lang w:val="fr-FR"/>
         </w:rPr>
+        <w:t xml:space="preserve"> date of </w:t>
+      </w:r>
+      <w:proofErr w:type="spellStart"/>
+      <w:r>
+        <w:rPr>
+          <w:rFonts w:ascii="Lato Regular"/>
+          <w:color w:val="222222"/>
+          <w:u w:color="222222"/>
+          <w:lang w:val="fr-FR"/>
+        </w:rPr>
+        <w:t>birth</w:t>
+      </w:r>
+      <w:proofErr w:type="spellEnd"/>
+      <w:r>
+        <w:rPr>
+          <w:rFonts w:ascii="Lato Regular"/>
+          <w:color w:val="222222"/>
+          <w:u w:color="222222"/>
+          <w:lang w:val="fr-FR"/>
+        </w:rPr>
+        <w:t xml:space="preserve"> (</w:t>
+      </w:r>
+      <w:proofErr w:type="spellStart"/>
+      <w:r>
+        <w:rPr>
+          <w:rFonts w:ascii="Lato Regular"/>
+          <w:color w:val="222222"/>
+          <w:u w:color="222222"/>
+          <w:lang w:val="fr-FR"/>
+        </w:rPr>
+        <w:t>month</w:t>
+      </w:r>
+      <w:proofErr w:type="spellEnd"/>
+      <w:r>
+        <w:rPr>
+          <w:rFonts w:ascii="Lato Regular"/>
+          <w:color w:val="222222"/>
+          <w:u w:color="222222"/>
+          <w:lang w:val="fr-FR"/>
+        </w:rPr>
+        <w:t>/</w:t>
+      </w:r>
+      <w:proofErr w:type="spellStart"/>
+      <w:r>
+        <w:rPr>
+          <w:rFonts w:ascii="Lato Regular"/>
+          <w:color w:val="222222"/>
+          <w:u w:color="222222"/>
+          <w:lang w:val="fr-FR"/>
+        </w:rPr>
+        <w:t>day</w:t>
+      </w:r>
+      <w:proofErr w:type="spellEnd"/>
+      <w:r>
+        <w:rPr>
+          <w:rFonts w:ascii="Lato Regular"/>
+          <w:color w:val="222222"/>
+          <w:u w:color="222222"/>
+          <w:lang w:val="fr-FR"/>
+        </w:rPr>
+        <w:t>/</w:t>
+      </w:r>
+      <w:proofErr w:type="spellStart"/>
+      <w:r>
+        <w:rPr>
+          <w:rFonts w:ascii="Lato Regular"/>
+          <w:color w:val="222222"/>
+          <w:u w:color="222222"/>
+          <w:lang w:val="fr-FR"/>
+        </w:rPr>
+        <w:t>year</w:t>
+      </w:r>
+      <w:proofErr w:type="spellEnd"/>
+      <w:r>
+        <w:rPr>
+          <w:rFonts w:ascii="Lato Regular"/>
+          <w:color w:val="222222"/>
+          <w:u w:color="222222"/>
+          <w:lang w:val="fr-FR"/>
+        </w:rPr>
+        <w:t>):</w:t>
+      </w:r>
+      <w:r>
+        <w:rPr>
+          <w:rFonts w:ascii="Lato Regular"/>
+          <w:color w:val="222222"/>
+          <w:u w:color="222222"/>
+          <w:lang w:val="fr-FR"/>
+        </w:rPr>
         <w:tab/>
       </w:r>
       <w:r>
@@ -1016,7 +1211,46 @@
           <w:lang w:val="fr-FR"/>
         </w:rPr>
         <w:tab/>
-        <w:t>Your age:</w:t>
+      </w:r>
+      <w:proofErr w:type="spellStart"/>
+      <w:r>
+        <w:rPr>
+          <w:rFonts w:ascii="Lato Regular"/>
+          <w:color w:val="222222"/>
+          <w:u w:color="222222"/>
+          <w:lang w:val="fr-FR"/>
+        </w:rPr>
+        <w:t>Your</w:t>
+      </w:r>
+      <w:proofErr w:type="spellEnd"/>
+      <w:r>
+        <w:rPr>
+          <w:rFonts w:ascii="Lato Regular"/>
+          <w:color w:val="222222"/>
+          <w:u w:color="222222"/>
+          <w:lang w:val="fr-FR"/>
+        </w:rPr>
+        <w:t xml:space="preserve"> </w:t>
+      </w:r>
+      <w:proofErr w:type="spellStart"/>
+      <w:r>
+        <w:rPr>
+          <w:rFonts w:ascii="Lato Regular"/>
+          <w:color w:val="222222"/>
+          <w:u w:color="222222"/>
+          <w:lang w:val="fr-FR"/>
+        </w:rPr>
+        <w:t>age</w:t>
+      </w:r>
+      <w:proofErr w:type="spellEnd"/>
+      <w:r>
+        <w:rPr>
+          <w:rFonts w:ascii="Lato Regular"/>
+          <w:color w:val="222222"/>
+          <w:u w:color="222222"/>
+          <w:lang w:val="fr-FR"/>
+        </w:rPr>
+        <w:t>:</w:t>
       </w:r>
     </w:p>
     <w:p>
@@ -1158,7 +1392,21 @@
         <w:rPr>
           <w:rFonts w:ascii="Lato Regular"/>
         </w:rPr>
-        <w:t>other:__________________</w:t>
+        <w:t>other</w:t>
+      </w:r>
+      <w:proofErr w:type="gramStart"/>
+      <w:r>
+        <w:rPr>
+          <w:rFonts w:ascii="Lato Regular"/>
+        </w:rPr>
+        <w:t>:_</w:t>
+      </w:r>
+      <w:proofErr w:type="gramEnd"/>
+      <w:r>
+        <w:rPr>
+          <w:rFonts w:ascii="Lato Regular"/>
+        </w:rPr>
+        <w:t>_________________</w:t>
       </w:r>
     </w:p>
     <w:p>
@@ -1347,6 +1595,7 @@
           <w:u w:color="222222"/>
         </w:rPr>
       </w:pPr>
+      <w:proofErr w:type="spellStart"/>
       <w:r>
         <w:rPr>
           <w:rFonts w:ascii="Lato Regular"/>
@@ -1354,8 +1603,9 @@
           <w:u w:color="222222"/>
           <w:lang w:val="fr-FR"/>
         </w:rPr>
-        <w:t>Your home phone #:</w:t>
-      </w:r>
+        <w:t>Your</w:t>
+      </w:r>
+      <w:proofErr w:type="spellEnd"/>
       <w:r>
         <w:rPr>
           <w:rFonts w:ascii="Lato Regular"/>
@@ -1363,6 +1613,15 @@
           <w:u w:color="222222"/>
           <w:lang w:val="fr-FR"/>
         </w:rPr>
+        <w:t xml:space="preserve"> home phone #:</w:t>
+      </w:r>
+      <w:r>
+        <w:rPr>
+          <w:rFonts w:ascii="Lato Regular"/>
+          <w:color w:val="222222"/>
+          <w:u w:color="222222"/>
+          <w:lang w:val="fr-FR"/>
+        </w:rPr>
         <w:tab/>
       </w:r>
       <w:r>
@@ -1401,6 +1660,7 @@
         </w:rPr>
         <w:tab/>
       </w:r>
+      <w:proofErr w:type="spellStart"/>
       <w:r>
         <w:rPr>
           <w:rFonts w:ascii="Lato Regular"/>
@@ -1408,7 +1668,57 @@
           <w:u w:color="222222"/>
           <w:lang w:val="fr-FR"/>
         </w:rPr>
-        <w:t xml:space="preserve">Your cell # (if you have one): </w:t>
+        <w:t>Your</w:t>
+      </w:r>
+      <w:proofErr w:type="spellEnd"/>
+      <w:r>
+        <w:rPr>
+          <w:rFonts w:ascii="Lato Regular"/>
+          <w:color w:val="222222"/>
+          <w:u w:color="222222"/>
+          <w:lang w:val="fr-FR"/>
+        </w:rPr>
+        <w:t xml:space="preserve"> </w:t>
+      </w:r>
+      <w:proofErr w:type="spellStart"/>
+      <w:r>
+        <w:rPr>
+          <w:rFonts w:ascii="Lato Regular"/>
+          <w:color w:val="222222"/>
+          <w:u w:color="222222"/>
+          <w:lang w:val="fr-FR"/>
+        </w:rPr>
+        <w:t>cell</w:t>
+      </w:r>
+      <w:proofErr w:type="spellEnd"/>
+      <w:r>
+        <w:rPr>
+          <w:rFonts w:ascii="Lato Regular"/>
+          <w:color w:val="222222"/>
+          <w:u w:color="222222"/>
+          <w:lang w:val="fr-FR"/>
+        </w:rPr>
+        <w:t xml:space="preserve"> # (if </w:t>
+      </w:r>
+      <w:proofErr w:type="spellStart"/>
+      <w:r>
+        <w:rPr>
+          <w:rFonts w:ascii="Lato Regular"/>
+          <w:color w:val="222222"/>
+          <w:u w:color="222222"/>
+          <w:lang w:val="fr-FR"/>
+        </w:rPr>
+        <w:t>you</w:t>
+      </w:r>
+      <w:proofErr w:type="spellEnd"/>
+      <w:r>
+        <w:rPr>
+          <w:rFonts w:ascii="Lato Regular"/>
+          <w:color w:val="222222"/>
+          <w:u w:color="222222"/>
+          <w:lang w:val="fr-FR"/>
+        </w:rPr>
+        <w:t xml:space="preserve"> have one): </w:t>
       </w:r>
     </w:p>
     <w:p>
@@ -1461,8 +1771,39 @@
           <w:u w:color="222222"/>
           <w:lang w:val="it-IT"/>
         </w:rPr>
-        <w:t>A parent/ guardian</w:t>
-      </w:r>
+        <w:t xml:space="preserve">A </w:t>
+      </w:r>
+      <w:proofErr w:type="spellStart"/>
+      <w:r>
+        <w:rPr>
+          <w:rFonts w:ascii="Lato Regular"/>
+          <w:color w:val="222222"/>
+          <w:u w:color="222222"/>
+          <w:lang w:val="it-IT"/>
+        </w:rPr>
+        <w:t>parent</w:t>
+      </w:r>
+      <w:proofErr w:type="spellEnd"/>
+      <w:r>
+        <w:rPr>
+          <w:rFonts w:ascii="Lato Regular"/>
+          <w:color w:val="222222"/>
+          <w:u w:color="222222"/>
+          <w:lang w:val="it-IT"/>
+        </w:rPr>
+        <w:t xml:space="preserve">/ </w:t>
+      </w:r>
+      <w:proofErr w:type="spellStart"/>
+      <w:r>
+        <w:rPr>
+          <w:rFonts w:ascii="Lato Regular"/>
+          <w:color w:val="222222"/>
+          <w:u w:color="222222"/>
+          <w:lang w:val="it-IT"/>
+        </w:rPr>
+        <w:t>guardian</w:t>
+      </w:r>
+      <w:proofErr w:type="spellEnd"/>
       <w:r>
         <w:rPr>
           <w:rFonts w:hAnsi="Lato Regular"/>
@@ -1830,7 +2171,25 @@
           <w:color w:val="222222"/>
           <w:u w:color="222222"/>
         </w:rPr>
-        <w:t>ng to school, do you have? (for example,</w:t>
+        <w:t>ng to school, do you have? (</w:t>
+      </w:r>
+      <w:proofErr w:type="gramStart"/>
+      <w:r>
+        <w:rPr>
+          <w:rFonts w:ascii="Lato Regular"/>
+          <w:color w:val="222222"/>
+          <w:u w:color="222222"/>
+        </w:rPr>
+        <w:t>for</w:t>
+      </w:r>
+      <w:proofErr w:type="gramEnd"/>
+      <w:r>
+        <w:rPr>
+          <w:rFonts w:ascii="Lato Regular"/>
+          <w:color w:val="222222"/>
+          <w:u w:color="222222"/>
+        </w:rPr>
+        <w:t xml:space="preserve"> example,</w:t>
       </w:r>
       <w:r>
         <w:rPr>
@@ -2434,16 +2793,44 @@
           <w:color w:val="222222"/>
           <w:u w:color="222222"/>
         </w:rPr>
-        <w:t>rt of things do you write? (for example,</w:t>
-      </w:r>
-      <w:r>
-        <w:rPr>
-          <w:rFonts w:ascii="Lato Regular"/>
-          <w:color w:val="222222"/>
-          <w:u w:color="222222"/>
-        </w:rPr>
-        <w:t xml:space="preserve"> poetry, fan-fic</w:t>
-      </w:r>
+        <w:t>rt of things do you write? (</w:t>
+      </w:r>
+      <w:proofErr w:type="gramStart"/>
+      <w:r>
+        <w:rPr>
+          <w:rFonts w:ascii="Lato Regular"/>
+          <w:color w:val="222222"/>
+          <w:u w:color="222222"/>
+        </w:rPr>
+        <w:t>for</w:t>
+      </w:r>
+      <w:proofErr w:type="gramEnd"/>
+      <w:r>
+        <w:rPr>
+          <w:rFonts w:ascii="Lato Regular"/>
+          <w:color w:val="222222"/>
+          <w:u w:color="222222"/>
+        </w:rPr>
+        <w:t xml:space="preserve"> example,</w:t>
+      </w:r>
+      <w:r>
+        <w:rPr>
+          <w:rFonts w:ascii="Lato Regular"/>
+          <w:color w:val="222222"/>
+          <w:u w:color="222222"/>
+        </w:rPr>
+        <w:t xml:space="preserve"> poetry, fan-</w:t>
+      </w:r>
+      <w:proofErr w:type="spellStart"/>
+      <w:r>
+        <w:rPr>
+          <w:rFonts w:ascii="Lato Regular"/>
+          <w:color w:val="222222"/>
+          <w:u w:color="222222"/>
+        </w:rPr>
+        <w:t>fic</w:t>
+      </w:r>
+      <w:proofErr w:type="spellEnd"/>
       <w:r>
         <w:rPr>
           <w:rFonts w:ascii="Lato Regular"/>
@@ -2885,13 +3272,23 @@
           <w:u w:color="222222"/>
         </w:rPr>
       </w:pPr>
-      <w:r>
-        <w:rPr>
-          <w:rFonts w:ascii="Lato Regular"/>
-          <w:color w:val="222222"/>
-          <w:u w:color="222222"/>
-        </w:rPr>
-        <w:t xml:space="preserve">Role playing games </w:t>
+      <w:proofErr w:type="gramStart"/>
+      <w:r>
+        <w:rPr>
+          <w:rFonts w:ascii="Lato Regular"/>
+          <w:color w:val="222222"/>
+          <w:u w:color="222222"/>
+        </w:rPr>
+        <w:t>Role playing</w:t>
+      </w:r>
+      <w:proofErr w:type="gramEnd"/>
+      <w:r>
+        <w:rPr>
+          <w:rFonts w:ascii="Lato Regular"/>
+          <w:color w:val="222222"/>
+          <w:u w:color="222222"/>
+        </w:rPr>
+        <w:t xml:space="preserve"> games </w:t>
       </w:r>
     </w:p>
     <w:p>
@@ -3006,6 +3403,7 @@
           <w:u w:color="222222"/>
         </w:rPr>
       </w:pPr>
+      <w:proofErr w:type="spellStart"/>
       <w:r>
         <w:rPr>
           <w:rFonts w:ascii="Lato Regular"/>
@@ -3013,7 +3411,17 @@
           <w:u w:color="222222"/>
           <w:lang w:val="pt-PT"/>
         </w:rPr>
-        <w:t xml:space="preserve">Outer space </w:t>
+        <w:t>Outer</w:t>
+      </w:r>
+      <w:proofErr w:type="spellEnd"/>
+      <w:r>
+        <w:rPr>
+          <w:rFonts w:ascii="Lato Regular"/>
+          <w:color w:val="222222"/>
+          <w:u w:color="222222"/>
+          <w:lang w:val="pt-PT"/>
+        </w:rPr>
+        <w:t xml:space="preserve"> space </w:t>
       </w:r>
     </w:p>
     <w:p>
@@ -3585,7 +3993,41 @@
           <w:color w:val="222222"/>
           <w:u w:color="222222"/>
         </w:rPr>
-        <w:t xml:space="preserve">s interest in science fiction to build 21st century skills: science and tech workshops will focus on programming, engineering, and digital and media literacy, while art and writing workshops focus on creativity, innovation, communication, and critical thinking. Our participants will have access to women working in science, arts, tech, and humanities; internship and online publishing opportunities; and college-aged mentors. The program runs Tuesday-Friday afternoons for four weeks in July, and workshops take place at the New Lots Library in Brooklyn. </w:t>
+        <w:t xml:space="preserve">s interest in science fiction to build 21st century skills: science and tech workshops will focus on programming, engineering, and digital and media literacy, while art and writing workshops focus on creativity, innovation, communication, and critical thinking. Our participants will have access to women working in science, arts, tech, and humanities; internship and online publishing opportunities; and college-aged mentors. The program runs Tuesday-Friday afternoons for </w:t>
+      </w:r>
+      <w:r>
+        <w:rPr>
+          <w:rFonts w:ascii="Lato Regular"/>
+          <w:color w:val="222222"/>
+          <w:u w:color="222222"/>
+        </w:rPr>
+        <w:t>the month of</w:t>
+      </w:r>
+      <w:r>
+        <w:rPr>
+          <w:rFonts w:ascii="Lato Regular"/>
+          <w:color w:val="222222"/>
+          <w:u w:color="222222"/>
+        </w:rPr>
+        <w:t xml:space="preserve"> July, and workshops take place at the </w:t>
+      </w:r>
+      <w:r>
+        <w:rPr>
+          <w:rFonts w:ascii="Lato Regular"/>
+          <w:color w:val="222222"/>
+          <w:u w:color="222222"/>
+        </w:rPr>
+        <w:t>Flatbush</w:t>
+      </w:r>
+      <w:bookmarkStart w:id="0" w:name="_GoBack"/>
+      <w:bookmarkEnd w:id="0"/>
+      <w:r>
+        <w:rPr>
+          <w:rFonts w:ascii="Lato Regular"/>
+          <w:color w:val="222222"/>
+          <w:u w:color="222222"/>
+        </w:rPr>
+        <w:t xml:space="preserve"> Library in Brooklyn. </w:t>
       </w:r>
     </w:p>
     <w:p>
@@ -4115,7 +4557,27 @@
           <w:u w:color="222222"/>
           <w:lang w:val="nl-NL"/>
         </w:rPr>
-        <w:t>Street Address:</w:t>
+        <w:t xml:space="preserve">Street </w:t>
+      </w:r>
+      <w:proofErr w:type="spellStart"/>
+      <w:r>
+        <w:rPr>
+          <w:rFonts w:ascii="Lato Regular"/>
+          <w:color w:val="222222"/>
+          <w:u w:color="222222"/>
+          <w:lang w:val="nl-NL"/>
+        </w:rPr>
+        <w:t>Address</w:t>
+      </w:r>
+      <w:proofErr w:type="spellEnd"/>
+      <w:r>
+        <w:rPr>
+          <w:rFonts w:ascii="Lato Regular"/>
+          <w:color w:val="222222"/>
+          <w:u w:color="222222"/>
+          <w:lang w:val="nl-NL"/>
+        </w:rPr>
+        <w:t>:</w:t>
       </w:r>
     </w:p>
     <w:p>
@@ -4872,7 +5334,7 @@
         <w:rFonts w:ascii="Lato Regular"/>
         <w:noProof/>
       </w:rPr>
-      <w:t>1</w:t>
+      <w:t>4</w:t>
     </w:r>
     <w:r>
       <w:rPr>
@@ -4955,7 +5417,7 @@
         <w:rFonts w:ascii="Lato Regular" w:eastAsia="Lato Regular" w:hAnsi="Lato Regular" w:cs="Lato Regular"/>
         <w:noProof/>
       </w:rPr>
-      <w:t>7</w:t>
+      <w:t>5</w:t>
     </w:r>
     <w:r>
       <w:rPr>

</xml_diff>